<commit_message>
Slightly revised wording for asthma data source descriptions
</commit_message>
<xml_diff>
--- a/ShreveportSmokeAsthmaReport.docx
+++ b/ShreveportSmokeAsthmaReport.docx
@@ -2086,15 +2086,7 @@
     </w:p>
     <w:p>
       <w:r>
-        <w:t xml:space="preserve">Over the past 40 years, wildfires have become exponentially more common </w:t>
-      </w:r>
-      <w:proofErr w:type="gramStart"/>
-      <w:r>
-        <w:t>all across</w:t>
-      </w:r>
-      <w:proofErr w:type="gramEnd"/>
-      <w:r>
-        <w:t xml:space="preserve"> America. And as the city situated</w:t>
+        <w:t>Over the past 40 years, wildfires have become exponentially more common all across America. And as the city situated</w:t>
       </w:r>
       <w:r>
         <w:t xml:space="preserve"> is</w:t>
@@ -2124,15 +2116,7 @@
         <w:t>3</w:t>
       </w:r>
       <w:r>
-        <w:t xml:space="preserve">. In addition to the threat posed by wildfires themselves, the smoke pollution produced by wildfires poses a unique risk to Shreveport’s already smoke-sensitive inhabitants. Wildfire smoke contains a mixture of toxic </w:t>
-      </w:r>
-      <w:proofErr w:type="gramStart"/>
-      <w:r>
-        <w:t>gasses</w:t>
-      </w:r>
-      <w:proofErr w:type="gramEnd"/>
-      <w:r>
-        <w:t xml:space="preserve"> and particulate matter that severely irritates the respiratory system and can lead to fatal complications for individuals with preexisting respiratory conditions</w:t>
+        <w:t>. In addition to the threat posed by wildfires themselves, the smoke pollution produced by wildfires poses a unique risk to Shreveport’s already smoke-sensitive inhabitants. Wildfire smoke contains a mixture of toxic gasses and particulate matter that severely irritates the respiratory system and can lead to fatal complications for individuals with preexisting respiratory conditions</w:t>
       </w:r>
       <w:r>
         <w:rPr>
@@ -2144,13 +2128,8 @@
         <w:t xml:space="preserve">. </w:t>
       </w:r>
       <w:r>
-        <w:t xml:space="preserve">In a city so rife with industrial pollution already, the impact of this smoke will be felt most by the vulnerable groups in the community that lack </w:t>
-      </w:r>
-      <w:proofErr w:type="gramStart"/>
-      <w:r>
-        <w:t>the means by which</w:t>
-      </w:r>
-      <w:proofErr w:type="gramEnd"/>
+        <w:t>In a city so rife with industrial pollution already, the impact of this smoke will be felt most by the vulnerable groups in the community that lack the means by which</w:t>
+      </w:r>
       <w:r>
         <w:t xml:space="preserve"> to mitigate or prevent exposure to these toxic emissions. Those lacking medical insurance, air filtration systems, or housing will have no choice but to endure these conditions until they are ultimately hospitalized.</w:t>
       </w:r>
@@ -2192,15 +2171,7 @@
     </w:p>
     <w:p>
       <w:r>
-        <w:t xml:space="preserve">With wildfire rates climbing </w:t>
-      </w:r>
-      <w:proofErr w:type="gramStart"/>
-      <w:r>
-        <w:t>all across</w:t>
-      </w:r>
-      <w:proofErr w:type="gramEnd"/>
-      <w:r>
-        <w:t xml:space="preserve"> the United States, research into its direct and indirect effects on local populations has received significantly more attention and support from state and federal governments. Such research into the health effects of smoke pollution identifies </w:t>
+        <w:t xml:space="preserve">With wildfire rates climbing all across the United States, research into its direct and indirect effects on local populations has received significantly more attention and support from state and federal governments. Such research into the health effects of smoke pollution identifies </w:t>
       </w:r>
       <w:r>
         <w:t>carbon monoxide and particulate matter as the primary causes of smoke-related health complications</w:t>
@@ -2226,15 +2197,7 @@
         <w:t xml:space="preserve"> gaseous emissions. It is a </w:t>
       </w:r>
       <w:r>
-        <w:t xml:space="preserve">colorless and odorless gas that produces symptoms </w:t>
-      </w:r>
-      <w:proofErr w:type="gramStart"/>
-      <w:r>
-        <w:t>similar to</w:t>
-      </w:r>
-      <w:proofErr w:type="gramEnd"/>
-      <w:r>
-        <w:t xml:space="preserve"> oxygen deprivation or the flu. In limited quantities, carbon monoxide poisoning can lead to dizziness, headaches, and nausea while in extreme conditions it can lead to loss of consciousness and permanent brain damage</w:t>
+        <w:t>colorless and odorless gas that produces symptoms similar to oxygen deprivation or the flu. In limited quantities, carbon monoxide poisoning can lead to dizziness, headaches, and nausea while in extreme conditions it can lead to loss of consciousness and permanent brain damage</w:t>
       </w:r>
       <w:r>
         <w:rPr>
@@ -2254,34 +2217,10 @@
     </w:p>
     <w:p>
       <w:r>
-        <w:t xml:space="preserve">However, particulate matter is the emission of greatest concern when considering the long-term impact of wildfires. Unlike carbon monoxide emissions, which are largely localized to the area immediately surrounding the wildfire, particulate matter can propagate far enough to </w:t>
-      </w:r>
-      <w:proofErr w:type="gramStart"/>
-      <w:r>
-        <w:t>affects</w:t>
-      </w:r>
-      <w:proofErr w:type="gramEnd"/>
-      <w:r>
-        <w:t xml:space="preserve"> multiple nearby states. </w:t>
-      </w:r>
-      <w:proofErr w:type="gramStart"/>
-      <w:r>
-        <w:t>Particular matter</w:t>
-      </w:r>
-      <w:proofErr w:type="gramEnd"/>
-      <w:r>
-        <w:t xml:space="preserve">, or PM10, refers to aerosolized matter less than 10 micrometers in diameter that can pass into the lungs and irritate respiratory tissues, leading to </w:t>
-      </w:r>
-      <w:proofErr w:type="gramStart"/>
-      <w:r>
-        <w:t>an obstru</w:t>
-      </w:r>
-      <w:r>
-        <w:t>ctions</w:t>
-      </w:r>
-      <w:proofErr w:type="gramEnd"/>
-      <w:r>
-        <w:t xml:space="preserve"> and difficulty breathing</w:t>
+        <w:t>However, particulate matter is the emission of greatest concern when considering the long-term impact of wildfires. Unlike carbon monoxide emissions, which are largely localized to the area immediately surrounding the wildfire, particulate matter can propagate far enough to affects multiple nearby states. Particular matter, or PM10, refers to aerosolized matter less than 10 micrometers in diameter that can pass into the lungs and irritate respiratory tissues, leading to an obstru</w:t>
+      </w:r>
+      <w:r>
+        <w:t>ctions and difficulty breathing</w:t>
       </w:r>
       <w:r>
         <w:rPr>
@@ -2363,29 +2302,13 @@
         <w:t xml:space="preserve">For this analysis, three distinct datasets were required. Firstly, </w:t>
       </w:r>
       <w:r>
-        <w:t xml:space="preserve">a historical dataset on asthma hospitalizations in Shreveport is necessary </w:t>
-      </w:r>
-      <w:proofErr w:type="gramStart"/>
-      <w:r>
-        <w:t>in order to</w:t>
-      </w:r>
-      <w:proofErr w:type="gramEnd"/>
-      <w:r>
-        <w:t xml:space="preserve"> establish a prior history for our future model to build off of.</w:t>
+        <w:t>a historical dataset on asthma hospitalizations in Shreveport is necessary in order to establish a prior history for our future model to build off of.</w:t>
       </w:r>
       <w:r>
         <w:t xml:space="preserve"> </w:t>
       </w:r>
       <w:r>
-        <w:t xml:space="preserve">Secondly, a dataset describing the AQI in Shreveport will be necessary </w:t>
-      </w:r>
-      <w:proofErr w:type="gramStart"/>
-      <w:r>
-        <w:t>in order to</w:t>
-      </w:r>
-      <w:proofErr w:type="gramEnd"/>
-      <w:r>
-        <w:t xml:space="preserve"> both compare it against smoke impacts in Shreveport and in order to help forecast smoke impacts in Shreveport.</w:t>
+        <w:t>Secondly, a dataset describing the AQI in Shreveport will be necessary in order to both compare it against smoke impacts in Shreveport and in order to help forecast smoke impacts in Shreveport.</w:t>
       </w:r>
       <w:r>
         <w:t xml:space="preserve"> </w:t>
@@ -2397,25 +2320,12 @@
         <w:t>s a</w:t>
       </w:r>
       <w:r>
-        <w:t xml:space="preserve"> point of comparison against AQI and </w:t>
-      </w:r>
-      <w:proofErr w:type="gramStart"/>
-      <w:r>
-        <w:t>in order to</w:t>
-      </w:r>
-      <w:proofErr w:type="gramEnd"/>
-      <w:r>
-        <w:t xml:space="preserve"> factor in the effects of this smoke on future rates of asthma.</w:t>
-      </w:r>
-    </w:p>
-    <w:p>
-      <w:proofErr w:type="gramStart"/>
-      <w:r>
-        <w:t>In order to</w:t>
-      </w:r>
-      <w:proofErr w:type="gramEnd"/>
-      <w:r>
-        <w:t xml:space="preserve"> obtain historical data on asthma hospitalizations in Shreveport, two datasets were considered. Initially, the </w:t>
+        <w:t xml:space="preserve"> point of comparison against AQI and in order to factor in the effects of this smoke on future rates of asthma.</w:t>
+      </w:r>
+    </w:p>
+    <w:p>
+      <w:r>
+        <w:t xml:space="preserve">In order to obtain historical data on asthma hospitalizations in Shreveport, two datasets were considered. Initially, the </w:t>
       </w:r>
       <w:r>
         <w:t xml:space="preserve">CDC’s dataset of mortality from </w:t>
@@ -2441,15 +2351,7 @@
         <w:t>treatment,</w:t>
       </w:r>
       <w:r>
-        <w:t xml:space="preserve"> but it makes no guarantee that there will be no permanent damage from these </w:t>
-      </w:r>
-      <w:proofErr w:type="gramStart"/>
-      <w:r>
-        <w:t>attacks</w:t>
-      </w:r>
-      <w:proofErr w:type="gramEnd"/>
-      <w:r>
-        <w:t xml:space="preserve"> nor does it protect financially vulnerable populations from crippling amounts of medical debt. </w:t>
+        <w:t xml:space="preserve"> but it makes no guarantee that there will be no permanent damage from these attacks nor does it protect financially vulnerable populations from crippling amounts of medical debt. </w:t>
       </w:r>
       <w:r>
         <w:t>In these circumstances, death is not the only major negative outcome to be avoided. Instead, the Louisiana Department of Health</w:t>
@@ -2491,13 +2393,8 @@
       </w:r>
     </w:p>
     <w:p>
-      <w:proofErr w:type="gramStart"/>
-      <w:r>
-        <w:t>In order to</w:t>
-      </w:r>
-      <w:proofErr w:type="gramEnd"/>
-      <w:r>
-        <w:t xml:space="preserve"> calculate the AQI in Shreveport, data from </w:t>
+      <w:r>
+        <w:t xml:space="preserve">In order to calculate the AQI in Shreveport, data from </w:t>
       </w:r>
       <w:r>
         <w:t>the Environmental Protection Agency (EPA)'s Air Quality System (AQS) API</w:t>
@@ -2515,9 +2412,21 @@
         <w:t>rom monitoring stations across the country and associates each monitoring station with a particular region in their state</w:t>
       </w:r>
       <w:r>
-        <w:t xml:space="preserve">, available </w:t>
-      </w:r>
-      <w:hyperlink r:id="rId8" w:anchor="signup" w:history="1">
+        <w:t xml:space="preserve">, </w:t>
+      </w:r>
+      <w:r>
+        <w:t xml:space="preserve">freely made </w:t>
+      </w:r>
+      <w:r>
+        <w:t>available</w:t>
+      </w:r>
+      <w:r>
+        <w:t xml:space="preserve"> to the public</w:t>
+      </w:r>
+      <w:r>
+        <w:t xml:space="preserve"> </w:t>
+      </w:r>
+      <w:hyperlink r:id="rId8" w:history="1">
         <w:r>
           <w:rPr>
             <w:rStyle w:val="Hyperlink"/>
@@ -2528,7 +2437,13 @@
           <w:rPr>
             <w:rStyle w:val="Hyperlink"/>
           </w:rPr>
-          <w:t>the</w:t>
+          <w:t>t</w:t>
+        </w:r>
+        <w:r>
+          <w:rPr>
+            <w:rStyle w:val="Hyperlink"/>
+          </w:rPr>
+          <w:t>he</w:t>
         </w:r>
         <w:r>
           <w:rPr>
@@ -2559,15 +2474,7 @@
     <w:p>
       <w:r>
         <w:lastRenderedPageBreak/>
-        <w:t xml:space="preserve">And </w:t>
-      </w:r>
-      <w:proofErr w:type="gramStart"/>
-      <w:r>
-        <w:t>in order to</w:t>
-      </w:r>
-      <w:proofErr w:type="gramEnd"/>
-      <w:r>
-        <w:t xml:space="preserve"> calculate the impact of wildfire smoke on Shreveport, data on the incidence, scale, and location of wildfires was obtained from </w:t>
+        <w:t xml:space="preserve">And in order to calculate the impact of wildfire smoke on Shreveport, data on the incidence, scale, and location of wildfires was obtained from </w:t>
       </w:r>
       <w:r>
         <w:t>the US Geological Survey's Wildland fire dataset</w:t>
@@ -2611,6 +2518,9 @@
         </w:r>
       </w:hyperlink>
       <w:r>
+        <w:t>, where it is freely provided for public use</w:t>
+      </w:r>
+      <w:r>
         <w:t>.</w:t>
       </w:r>
     </w:p>
@@ -2667,13 +2577,8 @@
       <w:bookmarkEnd w:id="6"/>
     </w:p>
     <w:p>
-      <w:proofErr w:type="gramStart"/>
-      <w:r>
-        <w:t>In order to</w:t>
-      </w:r>
-      <w:proofErr w:type="gramEnd"/>
-      <w:r>
-        <w:t xml:space="preserve"> make the most direct comparisons to the smoke impact value possible</w:t>
+      <w:r>
+        <w:t>In order to make the most direct comparisons to the smoke impact value possible</w:t>
       </w:r>
       <w:r>
         <w:t>, our metric of air quality in Shreveport must describe the describe the level of pollution during the fire season with a single overall value. As the AQS API returns data for each individual pollutant over the entire year, this dataset must be filtered and aggregated. To accomplish this, data from outside the fire season was discarded and the highest AQI value across all particulate matter and gaseous pollutants was taken to be proportional to the true level of air pollution across all pollutants, both measured and unmeasured. As each of the four monitoring stations are all within the city of Shreveport, the average AQI estimate reported for each station was taken to be the true air quality for the city of Shreveport as a whole.</w:t>
@@ -2690,6 +2595,7 @@
       </w:pPr>
       <w:bookmarkStart w:id="7" w:name="_Toc184235132"/>
       <w:r>
+        <w:lastRenderedPageBreak/>
         <w:t xml:space="preserve">3.2 - </w:t>
       </w:r>
       <w:r>
@@ -2698,243 +2604,208 @@
       <w:bookmarkEnd w:id="7"/>
     </w:p>
     <w:p>
-      <w:proofErr w:type="gramStart"/>
-      <w:r>
-        <w:t>In order to</w:t>
-      </w:r>
-      <w:proofErr w:type="gramEnd"/>
-      <w:r>
-        <w:t xml:space="preserve"> forecast the future impact of smoke on the city of Shreveport, the wildfire dataset must be used to estimate the impact of smoke on Shreveport from each reported wildfire.</w:t>
-      </w:r>
-    </w:p>
-    <w:p>
+      <w:r>
+        <w:t>In order to forecast the future impact of smoke on the city of Shreveport, the wildfire dataset must be used to estimate the impact of smoke on Shreveport from each reported wildfire.</w:t>
+      </w:r>
+    </w:p>
+    <w:p>
+      <w:r>
+        <w:t>To create</w:t>
+      </w:r>
+      <w:r>
+        <w:t xml:space="preserve"> an estimate of smoke impacts on Shreveport, we must first develop a rudimentary model for the relationship between smoke impact and nearby wildfires. The model for smoke impact must take into account factors in the dataset that are assumed to affect the severity of smoke on nearby cities. Within the wildland fire dataset these factors are the size of the fire, the distance of the fire from the town, and whether or not the fire was prescribed.</w:t>
+      </w:r>
+    </w:p>
+    <w:p>
+      <w:r>
+        <w:t xml:space="preserve">The size, or area, of a fire is </w:t>
+      </w:r>
+      <w:r>
+        <w:t xml:space="preserve">taken to be </w:t>
+      </w:r>
+      <w:r>
+        <w:t>directly proportional to how much smoke it will output as a larger burning surface area is a larger smoke-producing surface area.</w:t>
+      </w:r>
+      <w:r>
+        <w:t xml:space="preserve"> The</w:t>
+      </w:r>
+      <w:r>
+        <w:t xml:space="preserve"> distance of a fire from a city is </w:t>
+      </w:r>
+      <w:r>
+        <w:t xml:space="preserve">taken to be </w:t>
+      </w:r>
+      <w:r>
+        <w:t>inversely proportional to how much of its smoke we would expect to be able to reach it</w:t>
+      </w:r>
+      <w:r>
+        <w:t>, operating under the assumption that smoke propagates through passive diffusion and is thus beholden to the square-cube law.</w:t>
+      </w:r>
+      <w:r>
+        <w:t xml:space="preserve"> </w:t>
+      </w:r>
+    </w:p>
+    <w:p>
+      <w:r>
+        <w:t xml:space="preserve">Additionally, the model will make use of the fact that the wildland fire </w:t>
+      </w:r>
+      <w:r>
+        <w:t xml:space="preserve">dataset contains both wildfires and prescribed, controlled fires. While both of these kinds of fires can be expected to generate similar amounts of smoke (controlling for size), it is reasonable to assume that controlled fires are typically performed with the aim of minimizing the impact on large populated areas. As such, </w:t>
+      </w:r>
+      <w:r>
+        <w:t>it is</w:t>
+      </w:r>
+      <w:r>
+        <w:t xml:space="preserve"> expect</w:t>
+      </w:r>
+      <w:r>
+        <w:t>ed</w:t>
+      </w:r>
+      <w:r>
+        <w:t xml:space="preserve"> the smoke impact </w:t>
+      </w:r>
+      <w:r>
+        <w:t>would</w:t>
+      </w:r>
+      <w:r>
+        <w:t xml:space="preserve"> be proportional to how uncontrolled the fire is.</w:t>
+      </w:r>
+      <w:r>
+        <w:t xml:space="preserve"> This notion is represented in the wildland fire dataset as an ordinal variable for “wildness”. This column was converted to a numeric format from 1 to 5 for use in estimating smoke impacts.</w:t>
+      </w:r>
+    </w:p>
+    <w:p>
+      <w:r>
+        <w:t xml:space="preserve">Following this logic, a </w:t>
+      </w:r>
+      <w:r>
+        <w:t xml:space="preserve">rudimentary model </w:t>
+      </w:r>
+      <w:r>
+        <w:t xml:space="preserve">was developed </w:t>
+      </w:r>
+      <w:r>
+        <w:t xml:space="preserve">where the smoke impact is the product of the fire area, the fire </w:t>
+      </w:r>
+      <w:r>
+        <w:t>“wildness”</w:t>
+      </w:r>
+      <w:r>
+        <w:t xml:space="preserve"> value, and the square of the inverse of the distance to the city</w:t>
+      </w:r>
+      <w:r>
+        <w:t xml:space="preserve"> (calculated while accounting for the curvature of the Earth)</w:t>
+      </w:r>
+      <w:r>
+        <w:t>.</w:t>
+      </w:r>
+      <w:r>
+        <w:t xml:space="preserve"> </w:t>
+      </w:r>
+      <w:r>
+        <w:t>Through this, a smoke impact was assigned to fire in the wildland dataset. As a final step, the average annual smoke impact dataset was calculated by multiplying a wildfire’s smoke impact by its duration (to account for longer smoke outputs) and averaging across all wildfire smoke impacts in each year.</w:t>
+      </w:r>
+    </w:p>
+    <w:p>
+      <w:pPr>
+        <w:pStyle w:val="Heading2"/>
+      </w:pPr>
+      <w:bookmarkStart w:id="8" w:name="_Toc184235133"/>
+      <w:r>
+        <w:t xml:space="preserve">3.3 - </w:t>
+      </w:r>
+      <w:r>
+        <w:t>Smoke Impact Forecasting</w:t>
+      </w:r>
+      <w:bookmarkEnd w:id="8"/>
+    </w:p>
+    <w:p>
+      <w:r>
+        <w:t xml:space="preserve">With the smoke impact and AQI datasets complete, the forecasted values of smoke impact could now be obtained. A brief augmented Dickey-Fuller test was performed to confirm </w:t>
+      </w:r>
       <w:r>
         <w:lastRenderedPageBreak/>
-        <w:t>To create</w:t>
-      </w:r>
-      <w:r>
-        <w:t xml:space="preserve"> an estimate of smoke impacts on Shreveport, we must first develop a rudimentary model for the relationship between smoke impact and nearby wildfires. The model for smoke impact must </w:t>
-      </w:r>
-      <w:proofErr w:type="gramStart"/>
-      <w:r>
-        <w:t>take into account</w:t>
-      </w:r>
-      <w:proofErr w:type="gramEnd"/>
-      <w:r>
-        <w:t xml:space="preserve"> factors in the dataset that are assumed to affect the severity of smoke on nearby cities. Within the wildland fire dataset these factors are the size of the fire, the distance of the fire from the town, and </w:t>
-      </w:r>
-      <w:proofErr w:type="gramStart"/>
-      <w:r>
-        <w:t>whether or not</w:t>
-      </w:r>
-      <w:proofErr w:type="gramEnd"/>
-      <w:r>
-        <w:t xml:space="preserve"> the fire was prescribed.</w:t>
-      </w:r>
-    </w:p>
-    <w:p>
-      <w:r>
-        <w:t xml:space="preserve">The size, or area, of a fire is </w:t>
-      </w:r>
-      <w:r>
-        <w:t xml:space="preserve">taken to be </w:t>
-      </w:r>
-      <w:r>
-        <w:t>directly proportional to how much smoke it will output as a larger burning surface area is a larger smoke-producing surface area.</w:t>
-      </w:r>
-      <w:r>
-        <w:t xml:space="preserve"> The</w:t>
-      </w:r>
-      <w:r>
-        <w:t xml:space="preserve"> distance of a fire from a city is </w:t>
-      </w:r>
-      <w:r>
-        <w:t xml:space="preserve">taken to be </w:t>
-      </w:r>
-      <w:r>
-        <w:t>inversely proportional to how much of its smoke we would expect to be able to reach it</w:t>
-      </w:r>
-      <w:r>
-        <w:t>, operating under the assumption that smoke propagates through passive diffusion and is thus beholden to the square-cube law.</w:t>
-      </w:r>
-      <w:r>
-        <w:t xml:space="preserve"> </w:t>
-      </w:r>
-    </w:p>
-    <w:p>
-      <w:r>
-        <w:t xml:space="preserve">Additionally, the model will make use of the fact that the wildland fire </w:t>
-      </w:r>
-      <w:r>
-        <w:t xml:space="preserve">dataset contains both wildfires and prescribed, controlled fires. While both of these kinds of fires can be expected to generate similar amounts of smoke (controlling for size), it is reasonable to assume that controlled fires are typically performed with the aim of minimizing the impact on </w:t>
-      </w:r>
-      <w:proofErr w:type="gramStart"/>
-      <w:r>
-        <w:t>large populated</w:t>
-      </w:r>
-      <w:proofErr w:type="gramEnd"/>
-      <w:r>
-        <w:t xml:space="preserve"> areas. As such, </w:t>
-      </w:r>
-      <w:r>
-        <w:t>it is</w:t>
-      </w:r>
-      <w:r>
-        <w:t xml:space="preserve"> expect</w:t>
-      </w:r>
-      <w:r>
-        <w:t>ed</w:t>
-      </w:r>
-      <w:r>
-        <w:t xml:space="preserve"> the smoke impact </w:t>
-      </w:r>
-      <w:r>
-        <w:t>would</w:t>
-      </w:r>
-      <w:r>
-        <w:t xml:space="preserve"> be proportional to how uncontrolled the fire is.</w:t>
-      </w:r>
-      <w:r>
-        <w:t xml:space="preserve"> This notion is represented in the wildland fire dataset as an ordinal variable for “wildness”. This column was converted to a numeric format from 1 to 5 for use in estimating smoke impacts.</w:t>
-      </w:r>
-    </w:p>
-    <w:p>
-      <w:r>
-        <w:t xml:space="preserve">Following this logic, a </w:t>
-      </w:r>
-      <w:r>
-        <w:t xml:space="preserve">rudimentary model </w:t>
-      </w:r>
-      <w:r>
-        <w:t xml:space="preserve">was developed </w:t>
-      </w:r>
-      <w:r>
-        <w:t xml:space="preserve">where the smoke impact is the product of the fire area, the fire </w:t>
-      </w:r>
-      <w:r>
-        <w:t>“wildness”</w:t>
-      </w:r>
-      <w:r>
-        <w:t xml:space="preserve"> value, and the square of the inverse of the distance to the city</w:t>
-      </w:r>
-      <w:r>
-        <w:t xml:space="preserve"> (calculated while accounting for the curvature of the Earth)</w:t>
+        <w:t>that the AQI and smoke datasets were not wildly non-stationary before moving on to time series modelling.</w:t>
+      </w:r>
+    </w:p>
+    <w:p>
+      <w:r>
+        <w:t>As the ADF test returned a p-value of 0.07, it is not unreasonable to assume stationary behavior in the dataset, and so an ARIMA time-series forecasting model was employed to forecast the smoke impact out 20 years using the AQI and smoke estimate values as training data.</w:t>
+      </w:r>
+    </w:p>
+    <w:p>
+      <w:pPr>
+        <w:pStyle w:val="Heading2"/>
+      </w:pPr>
+      <w:bookmarkStart w:id="9" w:name="_Toc184235134"/>
+      <w:r>
+        <w:t xml:space="preserve">3.4 - </w:t>
+      </w:r>
+      <w:r>
+        <w:t>Predicting Asthma Hospitalizations</w:t>
+      </w:r>
+      <w:bookmarkEnd w:id="9"/>
+    </w:p>
+    <w:p>
+      <w:r>
+        <w:t xml:space="preserve">With all the necessary data generated, it was finally possible to train a </w:t>
+      </w:r>
+      <w:r>
+        <w:t>predictive model to forecast asthma hospitalizations out into the future and determine Shreveport city hall should adjust its budget to match the expected trends in asthma outcomes.</w:t>
+      </w:r>
+    </w:p>
+    <w:p>
+      <w:r>
+        <w:t xml:space="preserve">Throughout the development of this analysis, five model types were considered for this prediction. </w:t>
+      </w:r>
+      <w:r>
+        <w:t xml:space="preserve">Simple linear regression models, polynomial regression models, random forest models, ARIMA forecasting models, and SARIMAX forecasting models were all trained and compared for their outputs and levels of confidence. However, all models with the exception of simple linear regression produced identical </w:t>
+      </w:r>
+      <w:r>
+        <w:t>predictions for the future trend in asthma</w:t>
+      </w:r>
+      <w:r>
+        <w:t>. Given this, polynomial regression was chosen for its simplicity and low training cost to be the model type for predicting asthma hospitalizations.</w:t>
+      </w:r>
+    </w:p>
+    <w:p>
+      <w:r>
+        <w:t>For the polynomial regression model, the smoke estimate and asthma datasets were combined into a single dataset, the interaction and second order polynomial terms were obtained for all three metrics, and a linear regression model was trained directly on the data. Future years and the forecasted future smoke impacts were then used to obtain the predicted values for asthma hospitalizations in Shreveport, Louisiana.</w:t>
+      </w:r>
+    </w:p>
+    <w:p>
+      <w:pPr>
+        <w:pStyle w:val="Heading1"/>
+      </w:pPr>
+      <w:bookmarkStart w:id="10" w:name="_Toc184235135"/>
+      <w:r>
+        <w:t xml:space="preserve">4 - </w:t>
+      </w:r>
+      <w:r>
+        <w:t>Findings</w:t>
+      </w:r>
+      <w:bookmarkEnd w:id="10"/>
+    </w:p>
+    <w:p>
+      <w:pPr>
+        <w:pStyle w:val="Heading2"/>
+      </w:pPr>
+      <w:bookmarkStart w:id="11" w:name="_Toc184235136"/>
+      <w:r>
+        <w:t xml:space="preserve">4.1 - </w:t>
+      </w:r>
+      <w:r>
+        <w:t>Dataset Analysis</w:t>
+      </w:r>
+      <w:bookmarkEnd w:id="11"/>
+    </w:p>
+    <w:p>
+      <w:r>
+        <w:t>Before investigating the predictions generated by the forecasting models, this analysis first inspected the datasets directly to determine the true extent of the wildfire spread in Shreveport and to observe the correlation or lack thereof between smoke impacts and AQI</w:t>
       </w:r>
       <w:r>
         <w:t>.</w:t>
       </w:r>
-      <w:r>
-        <w:t xml:space="preserve"> </w:t>
-      </w:r>
-      <w:r>
-        <w:t>Through this, a smoke impact was assigned to fire in the wildland dataset. As a final step, the average annual smoke impact dataset was calculated by multiplying a wildfire’s smoke impact by its duration (to account for longer smoke outputs) and averaging across all wildfire smoke impacts in each year.</w:t>
-      </w:r>
-    </w:p>
-    <w:p>
-      <w:pPr>
-        <w:pStyle w:val="Heading2"/>
-      </w:pPr>
-      <w:bookmarkStart w:id="8" w:name="_Toc184235133"/>
-      <w:r>
-        <w:t xml:space="preserve">3.3 - </w:t>
-      </w:r>
-      <w:r>
-        <w:t>Smoke Impact Forecasting</w:t>
-      </w:r>
-      <w:bookmarkEnd w:id="8"/>
-    </w:p>
-    <w:p>
-      <w:r>
-        <w:t>With the smoke impact and AQI datasets complete, the forecasted values of smoke impact could now be obtained. A brief augmented Dickey-Fuller test was performed to confirm that the AQI and smoke datasets were not wildly non-stationary before moving on to time series modelling.</w:t>
-      </w:r>
-    </w:p>
-    <w:p>
-      <w:r>
-        <w:t>As the ADF test returned a p-value of 0.07, it is not unreasonable to assume stationary behavior in the dataset, and so an ARIMA time-series forecasting model was employed to forecast the smoke impact out 20 years using the AQI and smoke estimate values as training data.</w:t>
-      </w:r>
-    </w:p>
-    <w:p>
-      <w:pPr>
-        <w:pStyle w:val="Heading2"/>
-      </w:pPr>
-      <w:bookmarkStart w:id="9" w:name="_Toc184235134"/>
-      <w:r>
-        <w:lastRenderedPageBreak/>
-        <w:t xml:space="preserve">3.4 - </w:t>
-      </w:r>
-      <w:r>
-        <w:t>Predicting Asthma Hospitalizations</w:t>
-      </w:r>
-      <w:bookmarkEnd w:id="9"/>
-    </w:p>
-    <w:p>
-      <w:r>
-        <w:t xml:space="preserve">With all the necessary data generated, it was finally possible to train a </w:t>
-      </w:r>
-      <w:r>
-        <w:t>predictive model to forecast asthma hospitalizations out into the future and determine Shreveport city hall should adjust its budget to match the expected trends in asthma outcomes.</w:t>
-      </w:r>
-    </w:p>
-    <w:p>
-      <w:r>
-        <w:t xml:space="preserve">Throughout the development of this analysis, five model types were considered for this prediction. </w:t>
-      </w:r>
-      <w:r>
-        <w:t xml:space="preserve">Simple linear regression models, polynomial regression models, random forest models, ARIMA forecasting models, and SARIMAX forecasting models were all trained and compared for their outputs and levels of confidence. However, all models </w:t>
-      </w:r>
-      <w:proofErr w:type="gramStart"/>
-      <w:r>
-        <w:t>with the exception of</w:t>
-      </w:r>
-      <w:proofErr w:type="gramEnd"/>
-      <w:r>
-        <w:t xml:space="preserve"> simple linear regression produced identical </w:t>
-      </w:r>
-      <w:r>
-        <w:t>predictions for the future trend in asthma</w:t>
-      </w:r>
-      <w:r>
-        <w:t>. Given this, polynomial regression was chosen for its simplicity and low training cost to be the model type for predicting asthma hospitalizations.</w:t>
-      </w:r>
-    </w:p>
-    <w:p>
-      <w:r>
-        <w:t>For the polynomial regression model, the smoke estimate and asthma datasets were combined into a single dataset, the interaction and second order polynomial terms were obtained for all three metrics, and a linear regression model was trained directly on the data. Future years and the forecasted future smoke impacts were then used to obtain the predicted values for asthma hospitalizations in Shreveport, Louisiana.</w:t>
-      </w:r>
-    </w:p>
-    <w:p>
-      <w:pPr>
-        <w:pStyle w:val="Heading1"/>
-      </w:pPr>
-      <w:bookmarkStart w:id="10" w:name="_Toc184235135"/>
-      <w:r>
-        <w:t xml:space="preserve">4 - </w:t>
-      </w:r>
-      <w:r>
-        <w:t>Findings</w:t>
-      </w:r>
-      <w:bookmarkEnd w:id="10"/>
-    </w:p>
-    <w:p>
-      <w:pPr>
-        <w:pStyle w:val="Heading2"/>
-      </w:pPr>
-      <w:bookmarkStart w:id="11" w:name="_Toc184235136"/>
-      <w:r>
-        <w:t xml:space="preserve">4.1 - </w:t>
-      </w:r>
-      <w:r>
-        <w:t>Dataset Analysis</w:t>
-      </w:r>
-      <w:bookmarkEnd w:id="11"/>
-    </w:p>
-    <w:p>
-      <w:r>
-        <w:t>Before investigating the predictions generated by the forecasting models, this analysis first inspected the datasets directly to determine the true extent of the wildfire spread in Shreveport and to observe the correlation or lack thereof between smoke impacts and AQI</w:t>
-      </w:r>
-      <w:r>
-        <w:t>.</w:t>
-      </w:r>
     </w:p>
     <w:p>
       <w:pPr>
@@ -2945,15 +2816,7 @@
         <w:t xml:space="preserve">4.1.1 - </w:t>
       </w:r>
       <w:r>
-        <w:t xml:space="preserve">Shreveport Fires </w:t>
-      </w:r>
-      <w:proofErr w:type="gramStart"/>
-      <w:r>
-        <w:t>By</w:t>
-      </w:r>
-      <w:proofErr w:type="gramEnd"/>
-      <w:r>
-        <w:t xml:space="preserve"> Distance</w:t>
+        <w:t>Shreveport Fires By Distance</w:t>
       </w:r>
       <w:bookmarkEnd w:id="12"/>
     </w:p>
@@ -3005,34 +2868,16 @@
       <w:r>
         <w:t xml:space="preserve">The above plot shows the number of fires occurring as a function of distance from Shreveport for all fires up to 1800 miles away from the city. The x-axis provides the distance in miles from the city of Shreveport, separated into </w:t>
       </w:r>
-      <w:proofErr w:type="gramStart"/>
       <w:r>
         <w:t>50 mile</w:t>
       </w:r>
-      <w:proofErr w:type="gramEnd"/>
       <w:r>
         <w:t xml:space="preserve"> segments. The y-axis provides the number of fires in the past 60 years that have occurred at that distance from the city.</w:t>
       </w:r>
     </w:p>
     <w:p>
       <w:r>
-        <w:t xml:space="preserve">Each blue column represents (through y-axis height) the number of fires that have occurred at a distance from the city that falls within the </w:t>
-      </w:r>
-      <w:proofErr w:type="gramStart"/>
-      <w:r>
-        <w:t>50 mile</w:t>
-      </w:r>
-      <w:proofErr w:type="gramEnd"/>
-      <w:r>
-        <w:t xml:space="preserve"> distance range that each column takes up along the x-axis. The dashed black line through the left side of the plot denotes the </w:t>
-      </w:r>
-      <w:proofErr w:type="gramStart"/>
-      <w:r>
-        <w:t>650 mile</w:t>
-      </w:r>
-      <w:proofErr w:type="gramEnd"/>
-      <w:r>
-        <w:t xml:space="preserve"> mark. This is the cutoff distance that was used to decide what data should be used to train a time series model to predict smoke pollution in Shreveport as a function of time. Only wildfires to the left of the dashed black line were included in the smoke </w:t>
+        <w:t xml:space="preserve">Each blue column represents (through y-axis height) the number of fires that have occurred at a distance from the city that falls within the 50 mile distance range that each column takes up along the x-axis. The dashed black line through the left side of the plot denotes the 650 mile mark. This is the cutoff distance that was used to decide what data should be used to train a time series model to predict smoke pollution in Shreveport as a function of time. Only wildfires to the left of the dashed black line were included in the smoke </w:t>
       </w:r>
       <w:r>
         <w:t>and asthma models</w:t>
@@ -3131,37 +2976,16 @@
     </w:p>
     <w:p>
       <w:r>
-        <w:t xml:space="preserve">In this plot, high peaks represent a year in which a high amount of area burned within a </w:t>
-      </w:r>
-      <w:proofErr w:type="gramStart"/>
-      <w:r>
-        <w:t>650 mile</w:t>
-      </w:r>
-      <w:proofErr w:type="gramEnd"/>
-      <w:r>
-        <w:t xml:space="preserve"> radius of Shreveport while low points represent a year in which Shreveport had little land burned around it within the same space. Points before </w:t>
+        <w:t xml:space="preserve">In this plot, high peaks represent a year in which a high amount of area burned within a 650 mile radius of Shreveport while low points represent a year in which Shreveport had little land burned around it within the same space. Points before </w:t>
       </w:r>
       <w:r>
         <w:t>1983</w:t>
       </w:r>
       <w:r>
-        <w:t xml:space="preserve"> that show </w:t>
-      </w:r>
-      <w:proofErr w:type="gramStart"/>
-      <w:r>
-        <w:t>no</w:t>
-      </w:r>
-      <w:proofErr w:type="gramEnd"/>
-      <w:r>
-        <w:t xml:space="preserve"> </w:t>
-      </w:r>
-      <w:proofErr w:type="gramStart"/>
-      <w:r>
-        <w:t>absolutely</w:t>
-      </w:r>
-      <w:proofErr w:type="gramEnd"/>
-      <w:r>
-        <w:t xml:space="preserve"> </w:t>
+        <w:t xml:space="preserve"> that show no </w:t>
+      </w:r>
+      <w:r>
+        <w:t xml:space="preserve">absolutely </w:t>
       </w:r>
       <w:r>
         <w:t>land simply represent the fact that the area of land burned around Shreveport was not well documented before 19</w:t>
@@ -3208,15 +3032,7 @@
         <w:t>.</w:t>
       </w:r>
       <w:r>
-        <w:t xml:space="preserve"> The exponential rise seen in this plot alongside the previous plot’s high incidence of fires </w:t>
-      </w:r>
-      <w:proofErr w:type="gramStart"/>
-      <w:r>
-        <w:t>in close proximity to</w:t>
-      </w:r>
-      <w:proofErr w:type="gramEnd"/>
-      <w:r>
-        <w:t xml:space="preserve"> Shreveport suggest that Shreveport is indeed particularly prone to wildfire exposure.</w:t>
+        <w:t xml:space="preserve"> The exponential rise seen in this plot alongside the previous plot’s high incidence of fires in close proximity to Shreveport suggest that Shreveport is indeed particularly prone to wildfire exposure.</w:t>
       </w:r>
     </w:p>
     <w:p>
@@ -3290,15 +3106,7 @@
         <w:t>When both AQI and smoke impact increase between years in tandem, it represents an increase in estimated pollution that occurred alongside an increase in estimated fire smoke.</w:t>
       </w:r>
       <w:r>
-        <w:t xml:space="preserve"> </w:t>
-      </w:r>
-      <w:proofErr w:type="gramStart"/>
-      <w:r>
-        <w:t>With this in mind, it</w:t>
-      </w:r>
-      <w:proofErr w:type="gramEnd"/>
-      <w:r>
-        <w:t xml:space="preserve"> can be clearly seen that every large increase in AQI coincides with an increase in estimated smoke impact. However, the </w:t>
+        <w:t xml:space="preserve"> With this in mind, it can be clearly seen that every large increase in AQI coincides with an increase in estimated smoke impact. However, the </w:t>
       </w:r>
       <w:r>
         <w:rPr>
@@ -3308,23 +3116,7 @@
         <w:t>inverse</w:t>
       </w:r>
       <w:r>
-        <w:t xml:space="preserve"> is not always the case. This </w:t>
-      </w:r>
-      <w:proofErr w:type="gramStart"/>
-      <w:r>
-        <w:t>reasonable</w:t>
-      </w:r>
-      <w:proofErr w:type="gramEnd"/>
-      <w:r>
-        <w:t xml:space="preserve"> when one considers the fact that Shreveport has a large mountain range directly to its west. The model used to generate smoke impact values did not </w:t>
-      </w:r>
-      <w:proofErr w:type="gramStart"/>
-      <w:r>
-        <w:t>take into account</w:t>
-      </w:r>
-      <w:proofErr w:type="gramEnd"/>
-      <w:r>
-        <w:t xml:space="preserve"> the presence of geographical barriers, and so not all wildfire smoke would actually be able to reach Shreveport</w:t>
+        <w:t xml:space="preserve"> is not always the case. This reasonable when one considers the fact that Shreveport has a large mountain range directly to its west. The model used to generate smoke impact values did not take into account the presence of geographical barriers, and so not all wildfire smoke would actually be able to reach Shreveport</w:t>
       </w:r>
       <w:r>
         <w:t xml:space="preserve"> and affect its AQI. Thus, after 1985 all dramatic spikes in AQI can be attributed to wildfire smoke that reaches Shreveport.</w:t>
@@ -3332,15 +3124,7 @@
     </w:p>
     <w:p>
       <w:r>
-        <w:t xml:space="preserve">However, the data before 1985 tells a completely different story. Before 1985, nearly no major known fires occurred. Yet despite this, the AQI was at its all-time high. This is due </w:t>
-      </w:r>
-      <w:proofErr w:type="gramStart"/>
-      <w:r>
-        <w:t>to  the</w:t>
-      </w:r>
-      <w:proofErr w:type="gramEnd"/>
-      <w:r>
-        <w:t xml:space="preserve"> very simple fact that Shreveport used to be home to the highly unregulated operations of General Motors and major oil companies. As in many industrial centers across the </w:t>
+        <w:t xml:space="preserve">However, the data before 1985 tells a completely different story. Before 1985, nearly no major known fires occurred. Yet despite this, the AQI was at its all-time high. This is due to  the very simple fact that Shreveport used to be home to the highly unregulated operations of General Motors and major oil companies. As in many industrial centers across the </w:t>
       </w:r>
       <w:r>
         <w:lastRenderedPageBreak/>
@@ -3406,15 +3190,7 @@
     </w:p>
     <w:p>
       <w:r>
-        <w:t xml:space="preserve">The line in black shows the estimated smoke impact values in years for which we currently have data. The blue line shows the expected smoke value for future years, extrapolating the time series model out until 2049. The light-blue area shows </w:t>
-      </w:r>
-      <w:proofErr w:type="gramStart"/>
-      <w:r>
-        <w:t>the</w:t>
-      </w:r>
-      <w:proofErr w:type="gramEnd"/>
-      <w:r>
-        <w:t xml:space="preserve"> 95% confidence interval for the smoke impact estimates into the future. There is a 95% chance that the light-blue area shown contains the actual future estimate of smoke impact for that year</w:t>
+        <w:t>The line in black shows the estimated smoke impact values in years for which we currently have data. The blue line shows the expected smoke value for future years, extrapolating the time series model out until 2049. The light-blue area shows the 95% confidence interval for the smoke impact estimates into the future. There is a 95% chance that the light-blue area shown contains the actual future estimate of smoke impact for that year</w:t>
       </w:r>
       <w:r>
         <w:t xml:space="preserve">. </w:t>
@@ -3429,28 +3205,12 @@
     </w:p>
     <w:p>
       <w:r>
-        <w:t xml:space="preserve">Clearly, there is no periodic relationship between AQI and smoke impact in Shreveport. This is understandable, given that Shreveport is a town with major oil and steel industries that contribute a significant amount </w:t>
-      </w:r>
-      <w:proofErr w:type="gramStart"/>
-      <w:r>
-        <w:t>of</w:t>
-      </w:r>
-      <w:proofErr w:type="gramEnd"/>
-      <w:r>
-        <w:t xml:space="preserve"> the air pollution in the city. While the previous analysis clearly shows that spikes in AQI are associated with spikes in smoke impact, the opposite is not always the case and data from before 1985 shows a complete disconnect. Ultimately, this aspect of the analysis yields the answer that AQI and smoke impact have no meaningful time-series relationship between them in Shreveport.</w:t>
-      </w:r>
-    </w:p>
-    <w:p>
-      <w:r>
-        <w:t xml:space="preserve">But for the purposes of this analysis, the question of greatest interest is </w:t>
-      </w:r>
-      <w:proofErr w:type="gramStart"/>
-      <w:r>
-        <w:t>whether or not</w:t>
-      </w:r>
-      <w:proofErr w:type="gramEnd"/>
-      <w:r>
-        <w:t xml:space="preserve"> smoke impact has any predictable connection to asthma hospitalizations.</w:t>
+        <w:t>Clearly, there is no periodic relationship between AQI and smoke impact in Shreveport. This is understandable, given that Shreveport is a town with major oil and steel industries that contribute a significant amount of the air pollution in the city. While the previous analysis clearly shows that spikes in AQI are associated with spikes in smoke impact, the opposite is not always the case and data from before 1985 shows a complete disconnect. Ultimately, this aspect of the analysis yields the answer that AQI and smoke impact have no meaningful time-series relationship between them in Shreveport.</w:t>
+      </w:r>
+    </w:p>
+    <w:p>
+      <w:r>
+        <w:t>But for the purposes of this analysis, the question of greatest interest is whether or not smoke impact has any predictable connection to asthma hospitalizations.</w:t>
       </w:r>
     </w:p>
     <w:p>
@@ -3529,18 +3289,10 @@
         <w:t xml:space="preserve"> over the coming years despite the noticeable upward trend in wildfires. While this may appear to be erroneous, newly collected data on </w:t>
       </w:r>
       <w:r>
-        <w:t xml:space="preserve">asthma rates in 2020 show that the observed asthma rate in Shreveport was 4.2 per 10,000 people, even lower than the predictions put out by this </w:t>
-      </w:r>
-      <w:proofErr w:type="gramStart"/>
-      <w:r>
-        <w:t>model</w:t>
-      </w:r>
-      <w:r>
-        <w:t>[</w:t>
-      </w:r>
-      <w:proofErr w:type="gramEnd"/>
-      <w:r>
-        <w:t>CITE-DATA SOURCE]</w:t>
+        <w:t>asthma rates in 2020 show that the observed asthma rate in Shreveport was 4.2 per 10,000 people, even lower than the predictions put out by this model</w:t>
+      </w:r>
+      <w:r>
+        <w:t>[CITE-DATA SOURCE]</w:t>
       </w:r>
       <w:r>
         <w:t>.</w:t>
@@ -3548,15 +3300,7 @@
     </w:p>
     <w:p>
       <w:r>
-        <w:t xml:space="preserve">As can be seen earlier, the smoke estimate forecast model did not find any meaningful periodic behavior, which suggests that this prediction was made solely using the trend in asthma hospitalizations over time. </w:t>
-      </w:r>
-      <w:proofErr w:type="gramStart"/>
-      <w:r>
-        <w:t>It would appear that despite</w:t>
-      </w:r>
-      <w:proofErr w:type="gramEnd"/>
-      <w:r>
-        <w:t xml:space="preserve"> the rise in wildfires around and even </w:t>
+        <w:t xml:space="preserve">As can be seen earlier, the smoke estimate forecast model did not find any meaningful periodic behavior, which suggests that this prediction was made solely using the trend in asthma hospitalizations over time. It would appear that despite the rise in wildfires around and even </w:t>
       </w:r>
       <w:r>
         <w:rPr>
@@ -3630,15 +3374,7 @@
     </w:p>
     <w:p>
       <w:r>
-        <w:t xml:space="preserve">Just as the results of this analysis show that asthma is unlikely to become a more serious issue </w:t>
-      </w:r>
-      <w:proofErr w:type="gramStart"/>
-      <w:r>
-        <w:t>in the near future</w:t>
-      </w:r>
-      <w:proofErr w:type="gramEnd"/>
-      <w:r>
-        <w:t xml:space="preserve"> of Shreveport due to improved air quality regulations, the results </w:t>
+        <w:t xml:space="preserve">Just as the results of this analysis show that asthma is unlikely to become a more serious issue in the near future of Shreveport due to improved air quality regulations, the results </w:t>
       </w:r>
       <w:r>
         <w:lastRenderedPageBreak/>
@@ -3647,44 +3383,12 @@
     </w:p>
     <w:p>
       <w:r>
-        <w:t xml:space="preserve">While </w:t>
-      </w:r>
-      <w:proofErr w:type="gramStart"/>
-      <w:r>
-        <w:t>the majority of</w:t>
-      </w:r>
-      <w:proofErr w:type="gramEnd"/>
-      <w:r>
-        <w:t xml:space="preserve"> the United States is seeing a linear increase in annual acres burned by wildfires, Shreveport spears to be undergoing an exponential increase in wildfire prevalence. Indeed, while this analysis was being developed </w:t>
-      </w:r>
-      <w:proofErr w:type="gramStart"/>
-      <w:r>
-        <w:t>local</w:t>
-      </w:r>
-      <w:proofErr w:type="gramEnd"/>
-      <w:r>
-        <w:t xml:space="preserve"> news story emerged </w:t>
-      </w:r>
-      <w:proofErr w:type="gramStart"/>
-      <w:r>
-        <w:t>about  a</w:t>
-      </w:r>
-      <w:proofErr w:type="gramEnd"/>
-      <w:r>
-        <w:t xml:space="preserve"> house that been burned down twice in the span of two weeks.</w:t>
-      </w:r>
-    </w:p>
-    <w:p>
-      <w:r>
-        <w:t xml:space="preserve">Shreveport’s flat and unobstructed area relative to its surroundings (caused by the development of oil and steel in the area) appear to have </w:t>
-      </w:r>
-      <w:proofErr w:type="gramStart"/>
-      <w:r>
-        <w:t>made</w:t>
-      </w:r>
-      <w:proofErr w:type="gramEnd"/>
-      <w:r>
-        <w:t xml:space="preserve"> particularly prone to propagating wildfires out across larger areas. While asthma is unlikely to be exacerbated by wildfires, the fires themselves pose a significant threat to the health and finances of the city.</w:t>
+        <w:t>While the majority of the United States is seeing a linear increase in annual acres burned by wildfires, Shreveport spears to be undergoing an exponential increase in wildfire prevalence. Indeed, while this analysis was being developed local news story emerged about  a house that been burned down twice in the span of two weeks.</w:t>
+      </w:r>
+    </w:p>
+    <w:p>
+      <w:r>
+        <w:t>Shreveport’s flat and unobstructed area relative to its surroundings (caused by the development of oil and steel in the area) appear to have made particularly prone to propagating wildfires out across larger areas. While asthma is unlikely to be exacerbated by wildfires, the fires themselves pose a significant threat to the health and finances of the city.</w:t>
       </w:r>
     </w:p>
     <w:p>
@@ -3721,15 +3425,7 @@
     </w:p>
     <w:p>
       <w:r>
-        <w:t xml:space="preserve">Though Shreveport’s formerly unregulated businesses made its citizens prone to many kinds of illness and many forms of exploitation, asthma has been an issue in the city since the days of Standard Oil and United Gas in the mid-1900s. Given the </w:t>
-      </w:r>
-      <w:proofErr w:type="gramStart"/>
-      <w:r>
-        <w:t>well known</w:t>
-      </w:r>
-      <w:proofErr w:type="gramEnd"/>
-      <w:r>
-        <w:t xml:space="preserve"> presence and vulnerability of this group as well as their susceptibility to smoke pollution, the impact that rising wildfires would have on this group seemed particularly worthy of study.</w:t>
+        <w:t>Though Shreveport’s formerly unregulated businesses made its citizens prone to many kinds of illness and many forms of exploitation, asthma has been an issue in the city since the days of Standard Oil and United Gas in the mid-1900s. Given the well known presence and vulnerability of this group as well as their susceptibility to smoke pollution, the impact that rising wildfires would have on this group seemed particularly worthy of study.</w:t>
       </w:r>
     </w:p>
     <w:p>
@@ -3848,15 +3544,7 @@
     </w:p>
     <w:p>
       <w:r>
-        <w:t xml:space="preserve">By far the most relevant </w:t>
-      </w:r>
-      <w:proofErr w:type="gramStart"/>
-      <w:r>
-        <w:t>limitation</w:t>
-      </w:r>
-      <w:proofErr w:type="gramEnd"/>
-      <w:r>
-        <w:t xml:space="preserve"> however, was the implementation of the smoke impact metric. Due to the explicit directions that this analysis received, the spread of wildfire </w:t>
+        <w:t xml:space="preserve">By far the most relevant limitation however, was the implementation of the smoke impact metric. Due to the explicit directions that this analysis received, the spread of wildfire </w:t>
       </w:r>
       <w:r>
         <w:lastRenderedPageBreak/>
@@ -3898,15 +3586,7 @@
         <w:t xml:space="preserve"> passively diffuse into the surrounding area. The particulate matter within it is so well aerosolized that it will follow the path of the wind, even going so far as to travel two states to the north of where the wildfire originates from to impact Washington state rather than </w:t>
       </w:r>
       <w:r>
-        <w:t xml:space="preserve">the neighboring state of Nevada, leading to a historic bout of air pollution in the city of Seattle. Not factoring wind direction into the model of smoke propagation makes it completely unusable as a serious measurement of smoke’s impact on any given location. It is only due to Shreveport’s relatively mild weather that this estimate </w:t>
-      </w:r>
-      <w:proofErr w:type="gramStart"/>
-      <w:r>
-        <w:t>is able to</w:t>
-      </w:r>
-      <w:proofErr w:type="gramEnd"/>
-      <w:r>
-        <w:t xml:space="preserve"> achieve any resemblance to the area’s AQI at all. </w:t>
+        <w:t xml:space="preserve">the neighboring state of Nevada, leading to a historic bout of air pollution in the city of Seattle. Not factoring wind direction into the model of smoke propagation makes it completely unusable as a serious measurement of smoke’s impact on any given location. It is only due to Shreveport’s relatively mild weather that this estimate is able to achieve any resemblance to the area’s AQI at all. </w:t>
       </w:r>
     </w:p>
     <w:p>
@@ -3924,15 +3604,7 @@
     </w:p>
     <w:p>
       <w:r>
-        <w:t xml:space="preserve">Over the past 40 years, wildfires have become exponentially more common </w:t>
-      </w:r>
-      <w:proofErr w:type="gramStart"/>
-      <w:r>
-        <w:t>all across</w:t>
-      </w:r>
-      <w:proofErr w:type="gramEnd"/>
-      <w:r>
-        <w:t xml:space="preserve"> America. </w:t>
+        <w:t xml:space="preserve">Over the past 40 years, wildfires have become exponentially more common all across America. </w:t>
       </w:r>
       <w:r>
         <w:t xml:space="preserve">And this trend has been felt particularly strongly in Ark-La-Tex’s industrial center: Shreveport, Louisiana. Given the city’s history of high asthma hospitalization due to is oil and steel manufacturing industries, </w:t>
@@ -3952,35 +3624,11 @@
         <w:t xml:space="preserve">In order to </w:t>
       </w:r>
       <w:r>
-        <w:t xml:space="preserve">help guide the decision making of </w:t>
-      </w:r>
-      <w:proofErr w:type="gramStart"/>
-      <w:r>
-        <w:t>Shreveport’s hall</w:t>
-      </w:r>
-      <w:proofErr w:type="gramEnd"/>
-      <w:r>
-        <w:t xml:space="preserve"> in the face of this sudden issue, this analysis set out to predict the effect that wildfire smoke would have on asthma hospitalizations in Shreveport. </w:t>
-      </w:r>
-      <w:proofErr w:type="gramStart"/>
-      <w:r>
-        <w:t>In order to</w:t>
-      </w:r>
-      <w:proofErr w:type="gramEnd"/>
-      <w:r>
-        <w:t xml:space="preserve"> accomplish this, wildfire data from the U.S. Geological survey was used to estimate the impact of smoke from every recorded wildfire </w:t>
+        <w:t xml:space="preserve">help guide the decision making of Shreveport’s hall in the face of this sudden issue, this analysis set out to predict the effect that wildfire smoke would have on asthma hospitalizations in Shreveport. In order to accomplish this, wildfire data from the U.S. Geological survey was used to estimate the impact of smoke from every recorded wildfire </w:t>
       </w:r>
       <w:r>
         <w:lastRenderedPageBreak/>
-        <w:t xml:space="preserve">near Shreveport on the city. </w:t>
-      </w:r>
-      <w:proofErr w:type="gramStart"/>
-      <w:r>
-        <w:t>In order to</w:t>
-      </w:r>
-      <w:proofErr w:type="gramEnd"/>
-      <w:r>
-        <w:t xml:space="preserve"> forecast smoke impact out into Shreveport’s future, AQI data was obtained from the EPA’s AQS API and used to train a time series forecast model for future smoke impacts. Using this forecast and asthma hospitalization data from the Louisiana Health Department, a predictive model of asthma hospitalizations in Shreveport was developed.</w:t>
+        <w:t>near Shreveport on the city. In order to forecast smoke impact out into Shreveport’s future, AQI data was obtained from the EPA’s AQS API and used to train a time series forecast model for future smoke impacts. Using this forecast and asthma hospitalization data from the Louisiana Health Department, a predictive model of asthma hospitalizations in Shreveport was developed.</w:t>
       </w:r>
     </w:p>
     <w:p>
@@ -3991,28 +3639,12 @@
         <w:t>despite increasing</w:t>
       </w:r>
       <w:r>
-        <w:t xml:space="preserve"> wildfires in part due to reduced pollution </w:t>
-      </w:r>
-      <w:proofErr w:type="gramStart"/>
-      <w:r>
-        <w:t>form</w:t>
-      </w:r>
-      <w:proofErr w:type="gramEnd"/>
-      <w:r>
-        <w:t xml:space="preserve"> the local steel industry. This decline in local pollution is predicted to exceed the effects of smoke for the next 20 years. As such, there is no pressing need to allocate further funds towards asthma.</w:t>
-      </w:r>
-    </w:p>
-    <w:p>
-      <w:r>
-        <w:t xml:space="preserve">However, the incidence of wildfires is increasing at an exponential pace. </w:t>
-      </w:r>
-      <w:proofErr w:type="gramStart"/>
-      <w:r>
-        <w:t>In order to</w:t>
-      </w:r>
-      <w:proofErr w:type="gramEnd"/>
-      <w:r>
-        <w:t xml:space="preserve"> </w:t>
+        <w:t xml:space="preserve"> wildfires in part due to reduced pollution form the local steel industry. This decline in local pollution is predicted to exceed the effects of smoke for the next 20 years. As such, there is no pressing need to allocate further funds towards asthma.</w:t>
+      </w:r>
+    </w:p>
+    <w:p>
+      <w:r>
+        <w:t xml:space="preserve">However, the incidence of wildfires is increasing at an exponential pace. In order to </w:t>
       </w:r>
       <w:r>
         <w:t xml:space="preserve">prevent wildfires from becoming an uncontrollable threat to Shreveport’s populace and economy in the far future, this analysis recommends that municipal funds be allocated towards the research and regulation of the factors that enable wildfires to occur so frequently and spread so rapidly in the area surrounding Shreveport, Louisiana. </w:t>
@@ -4104,7 +3736,23 @@
           <w:i/>
           <w:iCs/>
         </w:rPr>
-        <w:t xml:space="preserve">Wildfire Explosion offers a sneak peak. </w:t>
+        <w:t xml:space="preserve">Wildfire Explosion offers a sneak </w:t>
+      </w:r>
+      <w:proofErr w:type="spellStart"/>
+      <w:r>
+        <w:rPr>
+          <w:i/>
+          <w:iCs/>
+        </w:rPr>
+        <w:t>peak</w:t>
+      </w:r>
+      <w:proofErr w:type="spellEnd"/>
+      <w:r>
+        <w:rPr>
+          <w:i/>
+          <w:iCs/>
+        </w:rPr>
+        <w:t xml:space="preserve">. </w:t>
       </w:r>
       <w:r>
         <w:t xml:space="preserve">(2023, August 25). </w:t>

</xml_diff>